<commit_message>
Added sketches for website to proposal.
</commit_message>
<xml_diff>
--- a/Project 2 proposal.docx
+++ b/Project 2 proposal.docx
@@ -85,7 +85,43 @@
           <w:bCs/>
           <w:color w:val="000000" w:themeColor="text1"/>
         </w:rPr>
-        <w:t>Even Kamis, Roshini Jayantha, Kimberly Gore</w:t>
+        <w:t xml:space="preserve">Even </w:t>
+      </w:r>
+      <w:proofErr w:type="spellStart"/>
+      <w:r>
+        <w:rPr>
+          <w:b/>
+          <w:bCs/>
+          <w:color w:val="000000" w:themeColor="text1"/>
+        </w:rPr>
+        <w:t>Kamis</w:t>
+      </w:r>
+      <w:proofErr w:type="spellEnd"/>
+      <w:r>
+        <w:rPr>
+          <w:b/>
+          <w:bCs/>
+          <w:color w:val="000000" w:themeColor="text1"/>
+        </w:rPr>
+        <w:t xml:space="preserve">, </w:t>
+      </w:r>
+      <w:proofErr w:type="spellStart"/>
+      <w:r>
+        <w:rPr>
+          <w:b/>
+          <w:bCs/>
+          <w:color w:val="000000" w:themeColor="text1"/>
+        </w:rPr>
+        <w:t>Roshini</w:t>
+      </w:r>
+      <w:proofErr w:type="spellEnd"/>
+      <w:r>
+        <w:rPr>
+          <w:b/>
+          <w:bCs/>
+          <w:color w:val="000000" w:themeColor="text1"/>
+        </w:rPr>
+        <w:t xml:space="preserve"> Jayantha, Kimberly Gore</w:t>
       </w:r>
     </w:p>
     <w:p>
@@ -335,10 +371,13 @@
         <w:t xml:space="preserve"> </w:t>
       </w:r>
       <w:r>
+        <w:rPr>
+          <w:noProof/>
+        </w:rPr>
         <w:drawing>
-          <wp:inline distT="0" distB="0" distL="0" distR="0" wp14:anchorId="348A01FB" wp14:editId="304B7978">
-            <wp:extent cx="1442541" cy="794272"/>
-            <wp:effectExtent l="0" t="0" r="5715" b="6350"/>
+          <wp:inline distT="0" distB="0" distL="0" distR="0" wp14:anchorId="348A01FB" wp14:editId="31F3AA4B">
+            <wp:extent cx="731520" cy="402780"/>
+            <wp:effectExtent l="0" t="0" r="0" b="0"/>
             <wp:docPr id="2" name="Picture 2"/>
             <wp:cNvGraphicFramePr>
               <a:graphicFrameLocks xmlns:a="http://schemas.openxmlformats.org/drawingml/2006/main" noChangeAspect="1"/>
@@ -359,7 +398,7 @@
                   <pic:spPr>
                     <a:xfrm>
                       <a:off x="0" y="0"/>
-                      <a:ext cx="1486794" cy="818638"/>
+                      <a:ext cx="771796" cy="424956"/>
                     </a:xfrm>
                     <a:prstGeom prst="rect">
                       <a:avLst/>
@@ -388,9 +427,9 @@
           <w:noProof/>
         </w:rPr>
         <w:drawing>
-          <wp:inline distT="0" distB="0" distL="0" distR="0" wp14:anchorId="66CBD77C" wp14:editId="5CB41611">
-            <wp:extent cx="1310164" cy="782620"/>
-            <wp:effectExtent l="0" t="0" r="4445" b="0"/>
+          <wp:inline distT="0" distB="0" distL="0" distR="0" wp14:anchorId="66CBD77C" wp14:editId="48C26704">
+            <wp:extent cx="705487" cy="421419"/>
+            <wp:effectExtent l="0" t="0" r="0" b="0"/>
             <wp:docPr id="6" name="Picture 6"/>
             <wp:cNvGraphicFramePr>
               <a:graphicFrameLocks xmlns:a="http://schemas.openxmlformats.org/drawingml/2006/main" noChangeAspect="1"/>
@@ -411,7 +450,7 @@
                   <pic:spPr>
                     <a:xfrm>
                       <a:off x="0" y="0"/>
-                      <a:ext cx="1385114" cy="827391"/>
+                      <a:ext cx="760449" cy="454250"/>
                     </a:xfrm>
                     <a:prstGeom prst="rect">
                       <a:avLst/>
@@ -440,9 +479,9 @@
           <w:noProof/>
         </w:rPr>
         <w:drawing>
-          <wp:inline distT="0" distB="0" distL="0" distR="0" wp14:anchorId="36EAEA09" wp14:editId="6FC10643">
-            <wp:extent cx="1483539" cy="763938"/>
-            <wp:effectExtent l="0" t="0" r="2540" b="0"/>
+          <wp:inline distT="0" distB="0" distL="0" distR="0" wp14:anchorId="36EAEA09" wp14:editId="5FCEE2DD">
+            <wp:extent cx="802939" cy="413468"/>
+            <wp:effectExtent l="0" t="0" r="0" b="5715"/>
             <wp:docPr id="7" name="Picture 7"/>
             <wp:cNvGraphicFramePr>
               <a:graphicFrameLocks xmlns:a="http://schemas.openxmlformats.org/drawingml/2006/main" noChangeAspect="1"/>
@@ -463,7 +502,7 @@
                   <pic:spPr>
                     <a:xfrm>
                       <a:off x="0" y="0"/>
-                      <a:ext cx="1524037" cy="784792"/>
+                      <a:ext cx="856726" cy="441165"/>
                     </a:xfrm>
                     <a:prstGeom prst="rect">
                       <a:avLst/>
@@ -492,9 +531,9 @@
           <w:noProof/>
         </w:rPr>
         <w:drawing>
-          <wp:inline distT="0" distB="0" distL="0" distR="0" wp14:anchorId="1F4D2263" wp14:editId="14E31FAF">
-            <wp:extent cx="978108" cy="763855"/>
-            <wp:effectExtent l="0" t="0" r="0" b="0"/>
+          <wp:inline distT="0" distB="0" distL="0" distR="0" wp14:anchorId="1F4D2263" wp14:editId="01479FB2">
+            <wp:extent cx="570167" cy="445273"/>
+            <wp:effectExtent l="0" t="0" r="1905" b="0"/>
             <wp:docPr id="9" name="Picture 9"/>
             <wp:cNvGraphicFramePr>
               <a:graphicFrameLocks xmlns:a="http://schemas.openxmlformats.org/drawingml/2006/main" noChangeAspect="1"/>
@@ -515,7 +554,7 @@
                   <pic:spPr>
                     <a:xfrm>
                       <a:off x="0" y="0"/>
-                      <a:ext cx="1036374" cy="809358"/>
+                      <a:ext cx="648479" cy="506431"/>
                     </a:xfrm>
                     <a:prstGeom prst="rect">
                       <a:avLst/>
@@ -531,27 +570,16 @@
         <w:rPr>
           <w:noProof/>
         </w:rPr>
-        <w:t xml:space="preserve">                 </w:t>
-      </w:r>
-    </w:p>
-    <w:p>
-      <w:pPr>
-        <w:spacing w:after="0" w:line="240" w:lineRule="auto"/>
-      </w:pPr>
+        <w:t xml:space="preserve">           </w:t>
+      </w:r>
       <w:r>
         <w:rPr>
           <w:noProof/>
         </w:rPr>
-        <w:t xml:space="preserve">                          </w:t>
-      </w:r>
-      <w:r>
-        <w:rPr>
-          <w:noProof/>
-        </w:rPr>
         <w:drawing>
-          <wp:inline distT="0" distB="0" distL="0" distR="0" wp14:anchorId="3F964732" wp14:editId="15525D96">
-            <wp:extent cx="1319554" cy="820410"/>
-            <wp:effectExtent l="0" t="0" r="0" b="0"/>
+          <wp:inline distT="0" distB="0" distL="0" distR="0" wp14:anchorId="3F964732" wp14:editId="53E3F526">
+            <wp:extent cx="715558" cy="444886"/>
+            <wp:effectExtent l="0" t="0" r="8890" b="0"/>
             <wp:docPr id="8" name="Picture 8"/>
             <wp:cNvGraphicFramePr>
               <a:graphicFrameLocks xmlns:a="http://schemas.openxmlformats.org/drawingml/2006/main" noChangeAspect="1"/>
@@ -572,7 +600,7 @@
                   <pic:spPr>
                     <a:xfrm>
                       <a:off x="0" y="0"/>
-                      <a:ext cx="1351273" cy="840131"/>
+                      <a:ext cx="748807" cy="465558"/>
                     </a:xfrm>
                     <a:prstGeom prst="rect">
                       <a:avLst/>
@@ -594,13 +622,13 @@
         <w:rPr>
           <w:noProof/>
         </w:rPr>
-        <w:t xml:space="preserve">        </w:t>
+        <w:t xml:space="preserve">  </w:t>
       </w:r>
       <w:r>
         <w:rPr>
           <w:noProof/>
         </w:rPr>
-        <w:t xml:space="preserve">     </w:t>
+        <w:t xml:space="preserve">    </w:t>
       </w:r>
       <w:r>
         <w:rPr>
@@ -613,9 +641,9 @@
           <w:noProof/>
         </w:rPr>
         <w:drawing>
-          <wp:inline distT="0" distB="0" distL="0" distR="0" wp14:anchorId="032E4944" wp14:editId="6A67F236">
-            <wp:extent cx="904420" cy="750607"/>
-            <wp:effectExtent l="0" t="0" r="0" b="0"/>
+          <wp:inline distT="0" distB="0" distL="0" distR="0" wp14:anchorId="032E4944" wp14:editId="3EDE0597">
+            <wp:extent cx="492981" cy="409141"/>
+            <wp:effectExtent l="0" t="0" r="2540" b="0"/>
             <wp:docPr id="11" name="Picture 11"/>
             <wp:cNvGraphicFramePr>
               <a:graphicFrameLocks xmlns:a="http://schemas.openxmlformats.org/drawingml/2006/main" noChangeAspect="1"/>
@@ -636,7 +664,7 @@
                   <pic:spPr>
                     <a:xfrm>
                       <a:off x="0" y="0"/>
-                      <a:ext cx="944475" cy="783850"/>
+                      <a:ext cx="538886" cy="447239"/>
                     </a:xfrm>
                     <a:prstGeom prst="rect">
                       <a:avLst/>
@@ -652,25 +680,16 @@
         <w:rPr>
           <w:noProof/>
         </w:rPr>
-        <w:t xml:space="preserve">          </w:t>
+        <w:t xml:space="preserve">            </w:t>
       </w:r>
       <w:r>
         <w:rPr>
           <w:noProof/>
         </w:rPr>
-        <w:t xml:space="preserve">          </w:t>
-      </w:r>
-      <w:r>
-        <w:rPr>
-          <w:noProof/>
-        </w:rPr>
-        <w:t xml:space="preserve">   </w:t>
-      </w:r>
-      <w:r>
         <w:drawing>
-          <wp:inline distT="0" distB="0" distL="0" distR="0" wp14:anchorId="4D724231" wp14:editId="1CCE921D">
-            <wp:extent cx="785004" cy="745180"/>
-            <wp:effectExtent l="0" t="0" r="0" b="0"/>
+          <wp:inline distT="0" distB="0" distL="0" distR="0" wp14:anchorId="4D724231" wp14:editId="3D038C0A">
+            <wp:extent cx="477078" cy="452876"/>
+            <wp:effectExtent l="0" t="0" r="0" b="4445"/>
             <wp:docPr id="3" name="Picture 3"/>
             <wp:cNvGraphicFramePr>
               <a:graphicFrameLocks xmlns:a="http://schemas.openxmlformats.org/drawingml/2006/main" noChangeAspect="1"/>
@@ -691,7 +710,7 @@
                   <pic:spPr>
                     <a:xfrm>
                       <a:off x="0" y="0"/>
-                      <a:ext cx="818667" cy="777135"/>
+                      <a:ext cx="527725" cy="500954"/>
                     </a:xfrm>
                     <a:prstGeom prst="rect">
                       <a:avLst/>
@@ -708,14 +727,14 @@
       <w:pPr>
         <w:spacing w:after="0" w:line="240" w:lineRule="auto"/>
         <w:rPr>
-          <w:sz w:val="18"/>
-          <w:szCs w:val="18"/>
-        </w:rPr>
-      </w:pPr>
-      <w:r>
-        <w:rPr>
-          <w:sz w:val="18"/>
-          <w:szCs w:val="18"/>
+          <w:sz w:val="14"/>
+          <w:szCs w:val="14"/>
+        </w:rPr>
+      </w:pPr>
+      <w:r>
+        <w:rPr>
+          <w:sz w:val="14"/>
+          <w:szCs w:val="14"/>
         </w:rPr>
         <w:t>https://www.tableau.com/about/blog/2017/11/viz-tooltip-here-78442</w:t>
       </w:r>
@@ -724,14 +743,14 @@
       <w:pPr>
         <w:spacing w:after="0" w:line="240" w:lineRule="auto"/>
         <w:rPr>
-          <w:sz w:val="18"/>
-          <w:szCs w:val="18"/>
-        </w:rPr>
-      </w:pPr>
-      <w:r>
-        <w:rPr>
-          <w:sz w:val="18"/>
-          <w:szCs w:val="18"/>
+          <w:sz w:val="14"/>
+          <w:szCs w:val="14"/>
+        </w:rPr>
+      </w:pPr>
+      <w:r>
+        <w:rPr>
+          <w:sz w:val="14"/>
+          <w:szCs w:val="14"/>
         </w:rPr>
         <w:t>https://docs.mapbox.com/help/tutorials/create-interactive-hover-effects-with-mapbox-gl-js/</w:t>
       </w:r>
@@ -740,14 +759,14 @@
       <w:pPr>
         <w:spacing w:after="0" w:line="240" w:lineRule="auto"/>
         <w:rPr>
-          <w:sz w:val="18"/>
-          <w:szCs w:val="18"/>
-        </w:rPr>
-      </w:pPr>
-      <w:r>
-        <w:rPr>
-          <w:sz w:val="18"/>
-          <w:szCs w:val="18"/>
+          <w:sz w:val="14"/>
+          <w:szCs w:val="14"/>
+        </w:rPr>
+      </w:pPr>
+      <w:r>
+        <w:rPr>
+          <w:sz w:val="14"/>
+          <w:szCs w:val="14"/>
         </w:rPr>
         <w:t>https://www.connorrothschild.com/post/adding-a-chart-to-your-d3-tooltip/</w:t>
       </w:r>
@@ -756,14 +775,14 @@
       <w:pPr>
         <w:spacing w:after="0" w:line="240" w:lineRule="auto"/>
         <w:rPr>
-          <w:sz w:val="18"/>
-          <w:szCs w:val="18"/>
-        </w:rPr>
-      </w:pPr>
-      <w:r>
-        <w:rPr>
-          <w:sz w:val="18"/>
-          <w:szCs w:val="18"/>
+          <w:sz w:val="14"/>
+          <w:szCs w:val="14"/>
+        </w:rPr>
+      </w:pPr>
+      <w:r>
+        <w:rPr>
+          <w:sz w:val="14"/>
+          <w:szCs w:val="14"/>
         </w:rPr>
         <w:t>https://academy.datawrapper.de/article/116-how-to-create-useful-tooltips-for-your-maps</w:t>
       </w:r>
@@ -772,14 +791,14 @@
       <w:pPr>
         <w:spacing w:after="0" w:line="240" w:lineRule="auto"/>
         <w:rPr>
-          <w:sz w:val="18"/>
-          <w:szCs w:val="18"/>
-        </w:rPr>
-      </w:pPr>
-      <w:r>
-        <w:rPr>
-          <w:sz w:val="18"/>
-          <w:szCs w:val="18"/>
+          <w:sz w:val="14"/>
+          <w:szCs w:val="14"/>
+        </w:rPr>
+      </w:pPr>
+      <w:r>
+        <w:rPr>
+          <w:sz w:val="14"/>
+          <w:szCs w:val="14"/>
         </w:rPr>
         <w:t>https://leafletjs.com/examples/choropleth/</w:t>
       </w:r>
@@ -788,14 +807,14 @@
       <w:pPr>
         <w:spacing w:after="0" w:line="240" w:lineRule="auto"/>
         <w:rPr>
-          <w:sz w:val="18"/>
-          <w:szCs w:val="18"/>
-        </w:rPr>
-      </w:pPr>
-      <w:r>
-        <w:rPr>
-          <w:sz w:val="18"/>
-          <w:szCs w:val="18"/>
+          <w:sz w:val="14"/>
+          <w:szCs w:val="14"/>
+        </w:rPr>
+      </w:pPr>
+      <w:r>
+        <w:rPr>
+          <w:sz w:val="14"/>
+          <w:szCs w:val="14"/>
         </w:rPr>
         <w:t>https://github.com/plotly/plotly.js/issues/1847</w:t>
       </w:r>
@@ -804,14 +823,14 @@
       <w:pPr>
         <w:spacing w:after="0" w:line="240" w:lineRule="auto"/>
         <w:rPr>
-          <w:sz w:val="18"/>
-          <w:szCs w:val="18"/>
-        </w:rPr>
-      </w:pPr>
-      <w:r>
-        <w:rPr>
-          <w:sz w:val="18"/>
-          <w:szCs w:val="18"/>
+          <w:sz w:val="14"/>
+          <w:szCs w:val="14"/>
+        </w:rPr>
+      </w:pPr>
+      <w:r>
+        <w:rPr>
+          <w:sz w:val="14"/>
+          <w:szCs w:val="14"/>
         </w:rPr>
         <w:t>https://docs.mapbox.com/mapbox-gl-js/example/hover-styles/</w:t>
       </w:r>
@@ -839,6 +858,144 @@
           <w:u w:val="single"/>
         </w:rPr>
         <w:t>Sketch of the final design:</w:t>
+      </w:r>
+      <w:r>
+        <w:rPr>
+          <w:b/>
+          <w:bCs/>
+          <w:color w:val="0070C0"/>
+          <w:u w:val="single"/>
+        </w:rPr>
+        <w:t xml:space="preserve"> Rough sketch of what we want to page to look like</w:t>
+      </w:r>
+    </w:p>
+    <w:p>
+      <w:pPr>
+        <w:spacing w:after="0" w:line="240" w:lineRule="auto"/>
+        <w:jc w:val="center"/>
+      </w:pPr>
+      <w:r>
+        <w:drawing>
+          <wp:anchor distT="0" distB="0" distL="114300" distR="114300" simplePos="0" relativeHeight="251659264" behindDoc="0" locked="0" layoutInCell="1" allowOverlap="1" wp14:anchorId="68FF9B60" wp14:editId="17755B84">
+            <wp:simplePos x="0" y="0"/>
+            <wp:positionH relativeFrom="column">
+              <wp:posOffset>4774758</wp:posOffset>
+            </wp:positionH>
+            <wp:positionV relativeFrom="paragraph">
+              <wp:posOffset>126674</wp:posOffset>
+            </wp:positionV>
+            <wp:extent cx="1749287" cy="2216983"/>
+            <wp:effectExtent l="0" t="0" r="3810" b="0"/>
+            <wp:wrapNone/>
+            <wp:docPr id="4" name="Picture 4"/>
+            <wp:cNvGraphicFramePr>
+              <a:graphicFrameLocks xmlns:a="http://schemas.openxmlformats.org/drawingml/2006/main" noChangeAspect="1"/>
+            </wp:cNvGraphicFramePr>
+            <a:graphic xmlns:a="http://schemas.openxmlformats.org/drawingml/2006/main">
+              <a:graphicData uri="http://schemas.openxmlformats.org/drawingml/2006/picture">
+                <pic:pic xmlns:pic="http://schemas.openxmlformats.org/drawingml/2006/picture">
+                  <pic:nvPicPr>
+                    <pic:cNvPr id="1" name=""/>
+                    <pic:cNvPicPr/>
+                  </pic:nvPicPr>
+                  <pic:blipFill>
+                    <a:blip r:embed="rId12" cstate="print">
+                      <a:extLst>
+                        <a:ext uri="{28A0092B-C50C-407E-A947-70E740481C1C}">
+                          <a14:useLocalDpi xmlns:a14="http://schemas.microsoft.com/office/drawing/2010/main" val="0"/>
+                        </a:ext>
+                      </a:extLst>
+                    </a:blip>
+                    <a:stretch>
+                      <a:fillRect/>
+                    </a:stretch>
+                  </pic:blipFill>
+                  <pic:spPr>
+                    <a:xfrm>
+                      <a:off x="0" y="0"/>
+                      <a:ext cx="1750482" cy="2218498"/>
+                    </a:xfrm>
+                    <a:prstGeom prst="rect">
+                      <a:avLst/>
+                    </a:prstGeom>
+                  </pic:spPr>
+                </pic:pic>
+              </a:graphicData>
+            </a:graphic>
+            <wp14:sizeRelH relativeFrom="margin">
+              <wp14:pctWidth>0</wp14:pctWidth>
+            </wp14:sizeRelH>
+            <wp14:sizeRelV relativeFrom="margin">
+              <wp14:pctHeight>0</wp14:pctHeight>
+            </wp14:sizeRelV>
+          </wp:anchor>
+        </w:drawing>
+      </w:r>
+      <w:r>
+        <w:drawing>
+          <wp:anchor distT="0" distB="0" distL="114300" distR="114300" simplePos="0" relativeHeight="251658240" behindDoc="0" locked="0" layoutInCell="1" allowOverlap="1" wp14:anchorId="7C529F34" wp14:editId="2AA38CEF">
+            <wp:simplePos x="0" y="0"/>
+            <wp:positionH relativeFrom="column">
+              <wp:posOffset>3001616</wp:posOffset>
+            </wp:positionH>
+            <wp:positionV relativeFrom="paragraph">
+              <wp:posOffset>125951</wp:posOffset>
+            </wp:positionV>
+            <wp:extent cx="1685677" cy="2265516"/>
+            <wp:effectExtent l="0" t="0" r="0" b="1905"/>
+            <wp:wrapNone/>
+            <wp:docPr id="1" name="Picture 1"/>
+            <wp:cNvGraphicFramePr>
+              <a:graphicFrameLocks xmlns:a="http://schemas.openxmlformats.org/drawingml/2006/main" noChangeAspect="1"/>
+            </wp:cNvGraphicFramePr>
+            <a:graphic xmlns:a="http://schemas.openxmlformats.org/drawingml/2006/main">
+              <a:graphicData uri="http://schemas.openxmlformats.org/drawingml/2006/picture">
+                <pic:pic xmlns:pic="http://schemas.openxmlformats.org/drawingml/2006/picture">
+                  <pic:nvPicPr>
+                    <pic:cNvPr id="1" name=""/>
+                    <pic:cNvPicPr/>
+                  </pic:nvPicPr>
+                  <pic:blipFill>
+                    <a:blip r:embed="rId13">
+                      <a:extLst>
+                        <a:ext uri="{28A0092B-C50C-407E-A947-70E740481C1C}">
+                          <a14:useLocalDpi xmlns:a14="http://schemas.microsoft.com/office/drawing/2010/main" val="0"/>
+                        </a:ext>
+                      </a:extLst>
+                    </a:blip>
+                    <a:stretch>
+                      <a:fillRect/>
+                    </a:stretch>
+                  </pic:blipFill>
+                  <pic:spPr>
+                    <a:xfrm>
+                      <a:off x="0" y="0"/>
+                      <a:ext cx="1695047" cy="2278109"/>
+                    </a:xfrm>
+                    <a:prstGeom prst="rect">
+                      <a:avLst/>
+                    </a:prstGeom>
+                  </pic:spPr>
+                </pic:pic>
+              </a:graphicData>
+            </a:graphic>
+            <wp14:sizeRelH relativeFrom="margin">
+              <wp14:pctWidth>0</wp14:pctWidth>
+            </wp14:sizeRelH>
+            <wp14:sizeRelV relativeFrom="margin">
+              <wp14:pctHeight>0</wp14:pctHeight>
+            </wp14:sizeRelV>
+          </wp:anchor>
+        </w:drawing>
+      </w:r>
+      <w:r>
+        <w:tab/>
+      </w:r>
+      <w:r>
+        <w:tab/>
+      </w:r>
+      <w:r>
+        <w:tab/>
       </w:r>
     </w:p>
     <w:p>
@@ -849,26 +1006,31 @@
           <w:numId w:val="4"/>
         </w:numPr>
         <w:spacing w:after="0" w:line="240" w:lineRule="auto"/>
-      </w:pPr>
-      <w:r>
-        <w:t xml:space="preserve">Page one </w:t>
-      </w:r>
-      <w:r>
-        <w:t>(</w:t>
-      </w:r>
-      <w:r>
-        <w:t>by state</w:t>
-      </w:r>
-      <w:r>
-        <w:t>)</w:t>
-      </w:r>
-      <w:r>
-        <w:t xml:space="preserve">:  Layer 1 - Presidential Election   //   Layer 2 – COVID Cases by % scale     //   Layer 3 – Income Level? </w:t>
-      </w:r>
-      <w:r>
+        <w:ind w:right="6030"/>
+        <w:rPr>
+          <w:sz w:val="20"/>
+          <w:szCs w:val="20"/>
+        </w:rPr>
+      </w:pPr>
+      <w:r>
+        <w:rPr>
+          <w:sz w:val="20"/>
+          <w:szCs w:val="20"/>
+        </w:rPr>
+        <w:t xml:space="preserve">Page one (by state):  Layer 1 - Presidential Election   //   Layer 2 – COVID Cases by % scale     //   Layer 3 – Income Level? </w:t>
+      </w:r>
+      <w:r>
+        <w:rPr>
+          <w:sz w:val="20"/>
+          <w:szCs w:val="20"/>
+        </w:rPr>
         <w:t xml:space="preserve">***May be divided into 3 different maps instead. </w:t>
       </w:r>
       <w:r>
+        <w:rPr>
+          <w:sz w:val="20"/>
+          <w:szCs w:val="20"/>
+        </w:rPr>
         <w:br/>
         <w:t>***with a dropdown menu on the left</w:t>
       </w:r>
@@ -881,14 +1043,31 @@
           <w:numId w:val="4"/>
         </w:numPr>
         <w:spacing w:after="0" w:line="240" w:lineRule="auto"/>
-      </w:pPr>
-      <w:r>
+        <w:ind w:right="6030"/>
+        <w:rPr>
+          <w:sz w:val="20"/>
+          <w:szCs w:val="20"/>
+        </w:rPr>
+      </w:pPr>
+      <w:r>
+        <w:rPr>
+          <w:sz w:val="20"/>
+          <w:szCs w:val="20"/>
+        </w:rPr>
         <w:t>P</w:t>
       </w:r>
       <w:r>
+        <w:rPr>
+          <w:sz w:val="20"/>
+          <w:szCs w:val="20"/>
+        </w:rPr>
         <w:t>age two</w:t>
       </w:r>
       <w:r>
+        <w:rPr>
+          <w:sz w:val="20"/>
+          <w:szCs w:val="20"/>
+        </w:rPr>
         <w:t>: Source Data?</w:t>
       </w:r>
     </w:p>
@@ -900,15 +1079,19 @@
           <w:numId w:val="4"/>
         </w:numPr>
         <w:spacing w:after="0" w:line="240" w:lineRule="auto"/>
-      </w:pPr>
-      <w:r>
+        <w:ind w:right="6030"/>
+        <w:rPr>
+          <w:sz w:val="20"/>
+          <w:szCs w:val="20"/>
+        </w:rPr>
+      </w:pPr>
+      <w:r>
+        <w:rPr>
+          <w:sz w:val="20"/>
+          <w:szCs w:val="20"/>
+        </w:rPr>
         <w:t>Page three: Team Bio</w:t>
       </w:r>
-    </w:p>
-    <w:p>
-      <w:pPr>
-        <w:spacing w:after="0" w:line="240" w:lineRule="auto"/>
-      </w:pPr>
     </w:p>
     <w:p>
       <w:pPr>
@@ -943,6 +1126,7 @@
         </w:rPr>
         <w:t xml:space="preserve">primary </w:t>
       </w:r>
+      <w:proofErr w:type="spellStart"/>
       <w:r>
         <w:rPr>
           <w:b/>
@@ -950,39 +1134,49 @@
           <w:color w:val="0070C0"/>
           <w:u w:val="single"/>
         </w:rPr>
-        <w:t xml:space="preserve">Github repository: </w:t>
-      </w:r>
-    </w:p>
-    <w:p>
-      <w:pPr>
-        <w:spacing w:after="0" w:line="240" w:lineRule="auto"/>
-      </w:pPr>
-      <w:r>
-        <w:t>https://github.com/KGore12/Group_Project_2</w:t>
-      </w:r>
-    </w:p>
-    <w:p>
-      <w:pPr>
-        <w:spacing w:after="0" w:line="240" w:lineRule="auto"/>
-      </w:pPr>
-    </w:p>
-    <w:p>
-      <w:pPr>
-        <w:spacing w:after="0" w:line="240" w:lineRule="auto"/>
+        <w:t>Github</w:t>
+      </w:r>
+      <w:proofErr w:type="spellEnd"/>
+      <w:r>
         <w:rPr>
           <w:b/>
           <w:bCs/>
           <w:color w:val="0070C0"/>
           <w:u w:val="single"/>
         </w:rPr>
-      </w:pPr>
-      <w:r>
+        <w:t xml:space="preserve"> repository: </w:t>
+      </w:r>
+    </w:p>
+    <w:p>
+      <w:pPr>
+        <w:spacing w:after="0" w:line="240" w:lineRule="auto"/>
+      </w:pPr>
+      <w:r>
+        <w:t>https://github.com/KGore12/Group_Project_2</w:t>
+      </w:r>
+    </w:p>
+    <w:p>
+      <w:pPr>
+        <w:spacing w:after="0" w:line="240" w:lineRule="auto"/>
+      </w:pPr>
+    </w:p>
+    <w:p>
+      <w:pPr>
+        <w:spacing w:after="0" w:line="240" w:lineRule="auto"/>
         <w:rPr>
           <w:b/>
           <w:bCs/>
           <w:color w:val="0070C0"/>
           <w:u w:val="single"/>
         </w:rPr>
+      </w:pPr>
+      <w:r>
+        <w:rPr>
+          <w:b/>
+          <w:bCs/>
+          <w:color w:val="0070C0"/>
+          <w:u w:val="single"/>
+        </w:rPr>
         <w:t>What will you use?</w:t>
       </w:r>
     </w:p>
@@ -992,6 +1186,9 @@
       </w:pPr>
       <w:r>
         <w:t>AWS or Heroku</w:t>
+      </w:r>
+      <w:r>
+        <w:t>--TBD</w:t>
       </w:r>
     </w:p>
     <w:p>
@@ -1045,32 +1242,13 @@
           <w:numId w:val="5"/>
         </w:numPr>
         <w:spacing w:after="0" w:line="240" w:lineRule="auto"/>
-      </w:pPr>
-      <w:r>
-        <w:t>ETL Process</w:t>
-      </w:r>
-      <w:r>
-        <w:br/>
-        <w:t>Find Data</w:t>
-      </w:r>
-      <w:r>
-        <w:t>-sources</w:t>
-      </w:r>
-      <w:r>
-        <w:br/>
-        <w:t>Transform Data</w:t>
-      </w:r>
-      <w:r>
-        <w:t>-cleaning, joining, filtering, aggregating, etc.</w:t>
-      </w:r>
-      <w:r>
-        <w:br/>
-        <w:t>Type of final production database to load data</w:t>
-      </w:r>
-      <w:r>
-        <w:br/>
-        <w:t>Final Tables or collections</w:t>
-      </w:r>
+        <w:sectPr>
+          <w:pgSz w:w="12240" w:h="15840"/>
+          <w:pgMar w:top="720" w:right="720" w:bottom="720" w:left="720" w:header="720" w:footer="720" w:gutter="0"/>
+          <w:cols w:space="720"/>
+          <w:docGrid w:linePitch="360"/>
+        </w:sectPr>
+      </w:pPr>
     </w:p>
     <w:p>
       <w:pPr>
@@ -1082,13 +1260,31 @@
         <w:spacing w:after="0" w:line="240" w:lineRule="auto"/>
       </w:pPr>
       <w:r>
-        <w:t xml:space="preserve">Create the </w:t>
-      </w:r>
-      <w:r>
-        <w:t xml:space="preserve">interactive </w:t>
-      </w:r>
-      <w:r>
-        <w:t>maps</w:t>
+        <w:t>ETL Process</w:t>
+      </w:r>
+      <w:r>
+        <w:br/>
+        <w:t>Find Data</w:t>
+      </w:r>
+      <w:r>
+        <w:t>-sources</w:t>
+      </w:r>
+      <w:r>
+        <w:br/>
+        <w:t>Transform Data</w:t>
+      </w:r>
+      <w:r>
+        <w:t>-cleaning, joining, filtering, aggregating, etc.</w:t>
+      </w:r>
+      <w:r>
+        <w:br/>
+      </w:r>
+      <w:r>
+        <w:t>Type of final production database to load data</w:t>
+      </w:r>
+      <w:r>
+        <w:br/>
+        <w:t>Final Tables or collections</w:t>
       </w:r>
     </w:p>
     <w:p>
@@ -1101,28 +1297,54 @@
         <w:spacing w:after="0" w:line="240" w:lineRule="auto"/>
       </w:pPr>
       <w:r>
+        <w:t xml:space="preserve">Create the </w:t>
+      </w:r>
+      <w:r>
+        <w:t xml:space="preserve">interactive </w:t>
+      </w:r>
+      <w:r>
+        <w:t>maps</w:t>
+      </w:r>
+    </w:p>
+    <w:p>
+      <w:pPr>
+        <w:pStyle w:val="ListParagraph"/>
+        <w:numPr>
+          <w:ilvl w:val="0"/>
+          <w:numId w:val="5"/>
+        </w:numPr>
+        <w:spacing w:after="0" w:line="240" w:lineRule="auto"/>
+        <w:sectPr>
+          <w:type w:val="continuous"/>
+          <w:pgSz w:w="12240" w:h="15840"/>
+          <w:pgMar w:top="720" w:right="720" w:bottom="720" w:left="720" w:header="720" w:footer="720" w:gutter="0"/>
+          <w:cols w:num="2" w:space="720"/>
+          <w:docGrid w:linePitch="360"/>
+        </w:sectPr>
+      </w:pPr>
+      <w:r>
         <w:t>Design the webpage</w:t>
       </w:r>
-      <w:r>
+    </w:p>
+    <w:p>
+      <w:pPr>
+        <w:spacing w:after="0" w:line="240" w:lineRule="auto"/>
         <w:rPr>
           <w:b/>
           <w:bCs/>
           <w:color w:val="0070C0"/>
           <w:u w:val="single"/>
         </w:rPr>
-        <w:br w:type="page"/>
-      </w:r>
-    </w:p>
-    <w:p>
-      <w:pPr>
-        <w:spacing w:after="0" w:line="240" w:lineRule="auto"/>
+      </w:pPr>
+      <w:r>
         <w:rPr>
           <w:b/>
           <w:bCs/>
           <w:color w:val="0070C0"/>
           <w:u w:val="single"/>
         </w:rPr>
-      </w:pPr>
+        <w:t>Specific Project requirements</w:t>
+      </w:r>
       <w:r>
         <w:rPr>
           <w:b/>
@@ -1130,16 +1352,6 @@
           <w:color w:val="0070C0"/>
           <w:u w:val="single"/>
         </w:rPr>
-        <w:lastRenderedPageBreak/>
-        <w:t>Specific Project requirements</w:t>
-      </w:r>
-      <w:r>
-        <w:rPr>
-          <w:b/>
-          <w:bCs/>
-          <w:color w:val="0070C0"/>
-          <w:u w:val="single"/>
-        </w:rPr>
         <w:t>:</w:t>
       </w:r>
     </w:p>
@@ -1174,7 +1386,15 @@
         <w:t xml:space="preserve">Python Flask – powered API, HTML/CSS, JavaScript, and </w:t>
       </w:r>
       <w:r>
-        <w:t>at least one database (PostGreSQL, MongoDB)</w:t>
+        <w:t>at least one database (</w:t>
+      </w:r>
+      <w:proofErr w:type="spellStart"/>
+      <w:r>
+        <w:t>PostGreSQL</w:t>
+      </w:r>
+      <w:proofErr w:type="spellEnd"/>
+      <w:r>
+        <w:t>, MongoDB)</w:t>
       </w:r>
     </w:p>
     <w:p>
@@ -1231,8 +1451,13 @@
         <w:spacing w:after="0" w:line="240" w:lineRule="auto"/>
       </w:pPr>
       <w:r>
-        <w:t>Combination of web scraping and Leaflet or Plotly</w:t>
-      </w:r>
+        <w:t xml:space="preserve">Combination of web scraping and Leaflet or </w:t>
+      </w:r>
+      <w:proofErr w:type="spellStart"/>
+      <w:r>
+        <w:t>Plotly</w:t>
+      </w:r>
+      <w:proofErr w:type="spellEnd"/>
     </w:p>
     <w:p>
       <w:pPr>
@@ -1265,6 +1490,7 @@
           <w:b/>
           <w:bCs/>
         </w:rPr>
+        <w:lastRenderedPageBreak/>
         <w:t>Is the project powered by a dataset with at least 100 records?</w:t>
       </w:r>
     </w:p>
@@ -1578,6 +1804,7 @@
       </w:pPr>
     </w:p>
     <w:sectPr>
+      <w:type w:val="continuous"/>
       <w:pgSz w:w="12240" w:h="15840"/>
       <w:pgMar w:top="720" w:right="720" w:bottom="720" w:left="720" w:header="720" w:footer="720" w:gutter="0"/>
       <w:cols w:space="720"/>

</xml_diff>

<commit_message>
add  references on proposal
</commit_message>
<xml_diff>
--- a/Project 2 proposal.docx
+++ b/Project 2 proposal.docx
@@ -85,43 +85,7 @@
           <w:bCs/>
           <w:color w:val="000000" w:themeColor="text1"/>
         </w:rPr>
-        <w:t xml:space="preserve">Even </w:t>
-      </w:r>
-      <w:proofErr w:type="spellStart"/>
-      <w:r>
-        <w:rPr>
-          <w:b/>
-          <w:bCs/>
-          <w:color w:val="000000" w:themeColor="text1"/>
-        </w:rPr>
-        <w:t>Kamis</w:t>
-      </w:r>
-      <w:proofErr w:type="spellEnd"/>
-      <w:r>
-        <w:rPr>
-          <w:b/>
-          <w:bCs/>
-          <w:color w:val="000000" w:themeColor="text1"/>
-        </w:rPr>
-        <w:t xml:space="preserve">, </w:t>
-      </w:r>
-      <w:proofErr w:type="spellStart"/>
-      <w:r>
-        <w:rPr>
-          <w:b/>
-          <w:bCs/>
-          <w:color w:val="000000" w:themeColor="text1"/>
-        </w:rPr>
-        <w:t>Roshini</w:t>
-      </w:r>
-      <w:proofErr w:type="spellEnd"/>
-      <w:r>
-        <w:rPr>
-          <w:b/>
-          <w:bCs/>
-          <w:color w:val="000000" w:themeColor="text1"/>
-        </w:rPr>
-        <w:t xml:space="preserve"> Jayantha, Kimberly Gore</w:t>
+        <w:t>Even Kamis, Roshini Jayantha, Kimberly Gore</w:t>
       </w:r>
     </w:p>
     <w:p>
@@ -875,6 +839,9 @@
         <w:jc w:val="center"/>
       </w:pPr>
       <w:r>
+        <w:rPr>
+          <w:noProof/>
+        </w:rPr>
         <w:drawing>
           <wp:anchor distT="0" distB="0" distL="114300" distR="114300" simplePos="0" relativeHeight="251659264" behindDoc="0" locked="0" layoutInCell="1" allowOverlap="1" wp14:anchorId="68FF9B60" wp14:editId="17755B84">
             <wp:simplePos x="0" y="0"/>
@@ -932,6 +899,9 @@
         </w:drawing>
       </w:r>
       <w:r>
+        <w:rPr>
+          <w:noProof/>
+        </w:rPr>
         <w:drawing>
           <wp:anchor distT="0" distB="0" distL="114300" distR="114300" simplePos="0" relativeHeight="251658240" behindDoc="0" locked="0" layoutInCell="1" allowOverlap="1" wp14:anchorId="7C529F34" wp14:editId="2AA38CEF">
             <wp:simplePos x="0" y="0"/>
@@ -1096,7 +1066,6 @@
         </w:rPr>
         <w:t xml:space="preserve">primary </w:t>
       </w:r>
-      <w:proofErr w:type="spellStart"/>
       <w:r>
         <w:rPr>
           <w:b/>
@@ -1104,17 +1073,7 @@
           <w:color w:val="0070C0"/>
           <w:u w:val="single"/>
         </w:rPr>
-        <w:t>Github</w:t>
-      </w:r>
-      <w:proofErr w:type="spellEnd"/>
-      <w:r>
-        <w:rPr>
-          <w:b/>
-          <w:bCs/>
-          <w:color w:val="0070C0"/>
-          <w:u w:val="single"/>
-        </w:rPr>
-        <w:t xml:space="preserve"> repository: </w:t>
+        <w:t xml:space="preserve">Github repository: </w:t>
       </w:r>
     </w:p>
     <w:p>
@@ -1248,15 +1207,7 @@
         <w:spacing w:after="0" w:line="240" w:lineRule="auto"/>
       </w:pPr>
       <w:r>
-        <w:t xml:space="preserve">Front End: </w:t>
-      </w:r>
-      <w:proofErr w:type="spellStart"/>
-      <w:r>
-        <w:t>Roshini</w:t>
-      </w:r>
-      <w:proofErr w:type="spellEnd"/>
-      <w:r>
-        <w:t xml:space="preserve"> and Kim</w:t>
+        <w:t>Front End: Roshini and Kim</w:t>
       </w:r>
     </w:p>
     <w:p>
@@ -1419,15 +1370,7 @@
         <w:t xml:space="preserve">Python Flask – powered API, HTML/CSS, JavaScript, and </w:t>
       </w:r>
       <w:r>
-        <w:t>at least one database (</w:t>
-      </w:r>
-      <w:proofErr w:type="spellStart"/>
-      <w:r>
-        <w:t>PostGreSQL</w:t>
-      </w:r>
-      <w:proofErr w:type="spellEnd"/>
-      <w:r>
-        <w:t>, MongoDB)</w:t>
+        <w:t>at least one database (PostGreSQL, MongoDB)</w:t>
       </w:r>
     </w:p>
     <w:p>
@@ -1484,13 +1427,8 @@
         <w:spacing w:after="0" w:line="240" w:lineRule="auto"/>
       </w:pPr>
       <w:r>
-        <w:t xml:space="preserve">Combination of web scraping and Leaflet or </w:t>
-      </w:r>
-      <w:proofErr w:type="spellStart"/>
-      <w:r>
-        <w:t>Plotly</w:t>
-      </w:r>
-      <w:proofErr w:type="spellEnd"/>
+        <w:t>Combination of web scraping and Leaflet or Plotly</w:t>
+      </w:r>
     </w:p>
     <w:p>
       <w:pPr>
@@ -1834,6 +1772,128 @@
       <w:pPr>
         <w:spacing w:after="0" w:line="240" w:lineRule="auto"/>
       </w:pPr>
+      <w:r>
+        <w:rPr>
+          <w:b/>
+          <w:bCs/>
+          <w:color w:val="0070C0"/>
+          <w:u w:val="single"/>
+        </w:rPr>
+        <w:t>References</w:t>
+      </w:r>
+      <w:r>
+        <w:t xml:space="preserve"> </w:t>
+      </w:r>
+    </w:p>
+    <w:p>
+      <w:pPr>
+        <w:pStyle w:val="ListParagraph"/>
+        <w:numPr>
+          <w:ilvl w:val="0"/>
+          <w:numId w:val="6"/>
+        </w:numPr>
+        <w:spacing w:after="0" w:line="240" w:lineRule="auto"/>
+      </w:pPr>
+      <w:r>
+        <w:t>State GeoJjon :</w:t>
+      </w:r>
+    </w:p>
+    <w:p>
+      <w:pPr>
+        <w:spacing w:after="0" w:line="240" w:lineRule="auto"/>
+        <w:ind w:firstLine="360"/>
+      </w:pPr>
+      <w:hyperlink r:id="rId14" w:history="1">
+        <w:r>
+          <w:rPr>
+            <w:rStyle w:val="Hyperlink"/>
+          </w:rPr>
+          <w:t>https://github.com/PublicaMundi/MappingAPI/blob/master/data/geojson/us-states.json</w:t>
+        </w:r>
+      </w:hyperlink>
+    </w:p>
+    <w:p>
+      <w:pPr>
+        <w:pStyle w:val="ListParagraph"/>
+        <w:numPr>
+          <w:ilvl w:val="0"/>
+          <w:numId w:val="6"/>
+        </w:numPr>
+        <w:spacing w:after="0" w:line="240" w:lineRule="auto"/>
+      </w:pPr>
+      <w:r>
+        <w:t>County GeoJson</w:t>
+      </w:r>
+    </w:p>
+    <w:p>
+      <w:pPr>
+        <w:spacing w:after="0" w:line="240" w:lineRule="auto"/>
+        <w:ind w:left="360"/>
+      </w:pPr>
+      <w:hyperlink r:id="rId15" w:history="1">
+        <w:r>
+          <w:rPr>
+            <w:rStyle w:val="Hyperlink"/>
+          </w:rPr>
+          <w:t>https://eric.clst.org/assets/wiki/uploads/Stuff/gz_2010_us_050_00_500k.json</w:t>
+        </w:r>
+      </w:hyperlink>
+    </w:p>
+    <w:p>
+      <w:pPr>
+        <w:spacing w:after="0" w:line="240" w:lineRule="auto"/>
+        <w:ind w:left="360"/>
+      </w:pPr>
+      <w:r>
+        <w:t>Election, COVID-19, Economic Data by county</w:t>
+      </w:r>
+    </w:p>
+    <w:p>
+      <w:pPr>
+        <w:spacing w:after="0" w:line="240" w:lineRule="auto"/>
+        <w:ind w:left="360"/>
+      </w:pPr>
+      <w:hyperlink r:id="rId16" w:history="1">
+        <w:r>
+          <w:rPr>
+            <w:rStyle w:val="Hyperlink"/>
+          </w:rPr>
+          <w:t>https://www.kaggle.com/etsc9287/2020-general-election-polls</w:t>
+        </w:r>
+      </w:hyperlink>
+    </w:p>
+    <w:p>
+      <w:pPr>
+        <w:numPr>
+          <w:ilvl w:val="0"/>
+          <w:numId w:val="7"/>
+        </w:numPr>
+        <w:shd w:val="clear" w:color="auto" w:fill="FFFFFF"/>
+        <w:spacing w:before="60" w:after="60" w:line="240" w:lineRule="auto"/>
+        <w:textAlignment w:val="baseline"/>
+        <w:rPr>
+          <w:rFonts w:ascii="Arial" w:eastAsia="Times New Roman" w:hAnsi="Arial" w:cs="Arial"/>
+          <w:sz w:val="21"/>
+          <w:szCs w:val="21"/>
+        </w:rPr>
+      </w:pPr>
+      <w:r>
+        <w:rPr>
+          <w:rFonts w:ascii="Arial" w:eastAsia="Times New Roman" w:hAnsi="Arial" w:cs="Arial"/>
+          <w:sz w:val="21"/>
+          <w:szCs w:val="21"/>
+        </w:rPr>
+        <w:t>The COVID variables by county, "cases" and "deaths", are from November 1st, 2020, a couple of days before the election. If there exists any pattern between COVID numbers and voting numbers by county, I thought this was a reasonable date to choose despite many of the votes being early.</w:t>
+      </w:r>
+    </w:p>
+    <w:p>
+      <w:pPr>
+        <w:spacing w:after="0" w:line="240" w:lineRule="auto"/>
+        <w:ind w:left="360"/>
+      </w:pPr>
+      <w:r>
+        <w:t xml:space="preserve"> </w:t>
+      </w:r>
     </w:p>
     <w:sectPr>
       <w:type w:val="continuous"/>
@@ -1849,6 +1909,268 @@
 <file path=word/numbering.xml><?xml version="1.0" encoding="utf-8"?>
 <w:numbering xmlns:wpc="http://schemas.microsoft.com/office/word/2010/wordprocessingCanvas" xmlns:cx="http://schemas.microsoft.com/office/drawing/2014/chartex" xmlns:cx1="http://schemas.microsoft.com/office/drawing/2015/9/8/chartex" xmlns:cx2="http://schemas.microsoft.com/office/drawing/2015/10/21/chartex" xmlns:cx3="http://schemas.microsoft.com/office/drawing/2016/5/9/chartex" xmlns:cx4="http://schemas.microsoft.com/office/drawing/2016/5/10/chartex" xmlns:cx5="http://schemas.microsoft.com/office/drawing/2016/5/11/chartex" xmlns:cx6="http://schemas.microsoft.com/office/drawing/2016/5/12/chartex" xmlns:cx7="http://schemas.microsoft.com/office/drawing/2016/5/13/chartex" xmlns:cx8="http://schemas.microsoft.com/office/drawing/2016/5/14/chartex" xmlns:mc="http://schemas.openxmlformats.org/markup-compatibility/2006" xmlns:aink="http://schemas.microsoft.com/office/drawing/2016/ink" xmlns:am3d="http://schemas.microsoft.com/office/drawing/2017/model3d" xmlns:o="urn:schemas-microsoft-com:office:office" xmlns:r="http://schemas.openxmlformats.org/officeDocument/2006/relationships" xmlns:m="http://schemas.openxmlformats.org/officeDocument/2006/math" xmlns:v="urn:schemas-microsoft-com:vml" xmlns:wp14="http://schemas.microsoft.com/office/word/2010/wordprocessingDrawing" xmlns:wp="http://schemas.openxmlformats.org/drawingml/2006/wordprocessingDrawing" xmlns:w10="urn:schemas-microsoft-com:office:word" xmlns:w="http://schemas.openxmlformats.org/wordprocessingml/2006/main" xmlns:w14="http://schemas.microsoft.com/office/word/2010/wordml" xmlns:w15="http://schemas.microsoft.com/office/word/2012/wordml" xmlns:w16cex="http://schemas.microsoft.com/office/word/2018/wordml/cex" xmlns:w16cid="http://schemas.microsoft.com/office/word/2016/wordml/cid" xmlns:w16="http://schemas.microsoft.com/office/word/2018/wordml" xmlns:w16se="http://schemas.microsoft.com/office/word/2015/wordml/symex" xmlns:wpg="http://schemas.microsoft.com/office/word/2010/wordprocessingGroup" xmlns:wpi="http://schemas.microsoft.com/office/word/2010/wordprocessingInk" xmlns:wne="http://schemas.microsoft.com/office/word/2006/wordml" xmlns:wps="http://schemas.microsoft.com/office/word/2010/wordprocessingShape" mc:Ignorable="w14 w15 w16se w16cid w16 w16cex wp14">
   <w:abstractNum w:abstractNumId="0" w15:restartNumberingAfterBreak="0">
+    <w:nsid w:val="049C0AA2"/>
+    <w:multiLevelType w:val="hybridMultilevel"/>
+    <w:tmpl w:val="214A54A6"/>
+    <w:lvl w:ilvl="0" w:tplc="04090001">
+      <w:start w:val="1"/>
+      <w:numFmt w:val="bullet"/>
+      <w:lvlText w:val=""/>
+      <w:lvlJc w:val="left"/>
+      <w:pPr>
+        <w:ind w:left="720" w:hanging="360"/>
+      </w:pPr>
+      <w:rPr>
+        <w:rFonts w:ascii="Symbol" w:hAnsi="Symbol" w:hint="default"/>
+      </w:rPr>
+    </w:lvl>
+    <w:lvl w:ilvl="1" w:tplc="04090003" w:tentative="1">
+      <w:start w:val="1"/>
+      <w:numFmt w:val="bullet"/>
+      <w:lvlText w:val="o"/>
+      <w:lvlJc w:val="left"/>
+      <w:pPr>
+        <w:ind w:left="1440" w:hanging="360"/>
+      </w:pPr>
+      <w:rPr>
+        <w:rFonts w:ascii="Courier New" w:hAnsi="Courier New" w:cs="Courier New" w:hint="default"/>
+      </w:rPr>
+    </w:lvl>
+    <w:lvl w:ilvl="2" w:tplc="04090005" w:tentative="1">
+      <w:start w:val="1"/>
+      <w:numFmt w:val="bullet"/>
+      <w:lvlText w:val=""/>
+      <w:lvlJc w:val="left"/>
+      <w:pPr>
+        <w:ind w:left="2160" w:hanging="360"/>
+      </w:pPr>
+      <w:rPr>
+        <w:rFonts w:ascii="Wingdings" w:hAnsi="Wingdings" w:hint="default"/>
+      </w:rPr>
+    </w:lvl>
+    <w:lvl w:ilvl="3" w:tplc="04090001" w:tentative="1">
+      <w:start w:val="1"/>
+      <w:numFmt w:val="bullet"/>
+      <w:lvlText w:val=""/>
+      <w:lvlJc w:val="left"/>
+      <w:pPr>
+        <w:ind w:left="2880" w:hanging="360"/>
+      </w:pPr>
+      <w:rPr>
+        <w:rFonts w:ascii="Symbol" w:hAnsi="Symbol" w:hint="default"/>
+      </w:rPr>
+    </w:lvl>
+    <w:lvl w:ilvl="4" w:tplc="04090003" w:tentative="1">
+      <w:start w:val="1"/>
+      <w:numFmt w:val="bullet"/>
+      <w:lvlText w:val="o"/>
+      <w:lvlJc w:val="left"/>
+      <w:pPr>
+        <w:ind w:left="3600" w:hanging="360"/>
+      </w:pPr>
+      <w:rPr>
+        <w:rFonts w:ascii="Courier New" w:hAnsi="Courier New" w:cs="Courier New" w:hint="default"/>
+      </w:rPr>
+    </w:lvl>
+    <w:lvl w:ilvl="5" w:tplc="04090005" w:tentative="1">
+      <w:start w:val="1"/>
+      <w:numFmt w:val="bullet"/>
+      <w:lvlText w:val=""/>
+      <w:lvlJc w:val="left"/>
+      <w:pPr>
+        <w:ind w:left="4320" w:hanging="360"/>
+      </w:pPr>
+      <w:rPr>
+        <w:rFonts w:ascii="Wingdings" w:hAnsi="Wingdings" w:hint="default"/>
+      </w:rPr>
+    </w:lvl>
+    <w:lvl w:ilvl="6" w:tplc="04090001" w:tentative="1">
+      <w:start w:val="1"/>
+      <w:numFmt w:val="bullet"/>
+      <w:lvlText w:val=""/>
+      <w:lvlJc w:val="left"/>
+      <w:pPr>
+        <w:ind w:left="5040" w:hanging="360"/>
+      </w:pPr>
+      <w:rPr>
+        <w:rFonts w:ascii="Symbol" w:hAnsi="Symbol" w:hint="default"/>
+      </w:rPr>
+    </w:lvl>
+    <w:lvl w:ilvl="7" w:tplc="04090003" w:tentative="1">
+      <w:start w:val="1"/>
+      <w:numFmt w:val="bullet"/>
+      <w:lvlText w:val="o"/>
+      <w:lvlJc w:val="left"/>
+      <w:pPr>
+        <w:ind w:left="5760" w:hanging="360"/>
+      </w:pPr>
+      <w:rPr>
+        <w:rFonts w:ascii="Courier New" w:hAnsi="Courier New" w:cs="Courier New" w:hint="default"/>
+      </w:rPr>
+    </w:lvl>
+    <w:lvl w:ilvl="8" w:tplc="04090005" w:tentative="1">
+      <w:start w:val="1"/>
+      <w:numFmt w:val="bullet"/>
+      <w:lvlText w:val=""/>
+      <w:lvlJc w:val="left"/>
+      <w:pPr>
+        <w:ind w:left="6480" w:hanging="360"/>
+      </w:pPr>
+      <w:rPr>
+        <w:rFonts w:ascii="Wingdings" w:hAnsi="Wingdings" w:hint="default"/>
+      </w:rPr>
+    </w:lvl>
+  </w:abstractNum>
+  <w:abstractNum w:abstractNumId="1" w15:restartNumberingAfterBreak="0">
+    <w:nsid w:val="240D37D5"/>
+    <w:multiLevelType w:val="multilevel"/>
+    <w:tmpl w:val="2D94F30C"/>
+    <w:lvl w:ilvl="0">
+      <w:start w:val="1"/>
+      <w:numFmt w:val="bullet"/>
+      <w:lvlText w:val=""/>
+      <w:lvlJc w:val="left"/>
+      <w:pPr>
+        <w:tabs>
+          <w:tab w:val="num" w:pos="720"/>
+        </w:tabs>
+        <w:ind w:left="720" w:hanging="360"/>
+      </w:pPr>
+      <w:rPr>
+        <w:rFonts w:ascii="Symbol" w:hAnsi="Symbol" w:hint="default"/>
+        <w:sz w:val="20"/>
+      </w:rPr>
+    </w:lvl>
+    <w:lvl w:ilvl="1" w:tentative="1">
+      <w:start w:val="1"/>
+      <w:numFmt w:val="bullet"/>
+      <w:lvlText w:val=""/>
+      <w:lvlJc w:val="left"/>
+      <w:pPr>
+        <w:tabs>
+          <w:tab w:val="num" w:pos="1440"/>
+        </w:tabs>
+        <w:ind w:left="1440" w:hanging="360"/>
+      </w:pPr>
+      <w:rPr>
+        <w:rFonts w:ascii="Symbol" w:hAnsi="Symbol" w:hint="default"/>
+        <w:sz w:val="20"/>
+      </w:rPr>
+    </w:lvl>
+    <w:lvl w:ilvl="2" w:tentative="1">
+      <w:start w:val="1"/>
+      <w:numFmt w:val="bullet"/>
+      <w:lvlText w:val=""/>
+      <w:lvlJc w:val="left"/>
+      <w:pPr>
+        <w:tabs>
+          <w:tab w:val="num" w:pos="2160"/>
+        </w:tabs>
+        <w:ind w:left="2160" w:hanging="360"/>
+      </w:pPr>
+      <w:rPr>
+        <w:rFonts w:ascii="Symbol" w:hAnsi="Symbol" w:hint="default"/>
+        <w:sz w:val="20"/>
+      </w:rPr>
+    </w:lvl>
+    <w:lvl w:ilvl="3" w:tentative="1">
+      <w:start w:val="1"/>
+      <w:numFmt w:val="bullet"/>
+      <w:lvlText w:val=""/>
+      <w:lvlJc w:val="left"/>
+      <w:pPr>
+        <w:tabs>
+          <w:tab w:val="num" w:pos="2880"/>
+        </w:tabs>
+        <w:ind w:left="2880" w:hanging="360"/>
+      </w:pPr>
+      <w:rPr>
+        <w:rFonts w:ascii="Symbol" w:hAnsi="Symbol" w:hint="default"/>
+        <w:sz w:val="20"/>
+      </w:rPr>
+    </w:lvl>
+    <w:lvl w:ilvl="4" w:tentative="1">
+      <w:start w:val="1"/>
+      <w:numFmt w:val="bullet"/>
+      <w:lvlText w:val=""/>
+      <w:lvlJc w:val="left"/>
+      <w:pPr>
+        <w:tabs>
+          <w:tab w:val="num" w:pos="3600"/>
+        </w:tabs>
+        <w:ind w:left="3600" w:hanging="360"/>
+      </w:pPr>
+      <w:rPr>
+        <w:rFonts w:ascii="Symbol" w:hAnsi="Symbol" w:hint="default"/>
+        <w:sz w:val="20"/>
+      </w:rPr>
+    </w:lvl>
+    <w:lvl w:ilvl="5" w:tentative="1">
+      <w:start w:val="1"/>
+      <w:numFmt w:val="bullet"/>
+      <w:lvlText w:val=""/>
+      <w:lvlJc w:val="left"/>
+      <w:pPr>
+        <w:tabs>
+          <w:tab w:val="num" w:pos="4320"/>
+        </w:tabs>
+        <w:ind w:left="4320" w:hanging="360"/>
+      </w:pPr>
+      <w:rPr>
+        <w:rFonts w:ascii="Symbol" w:hAnsi="Symbol" w:hint="default"/>
+        <w:sz w:val="20"/>
+      </w:rPr>
+    </w:lvl>
+    <w:lvl w:ilvl="6" w:tentative="1">
+      <w:start w:val="1"/>
+      <w:numFmt w:val="bullet"/>
+      <w:lvlText w:val=""/>
+      <w:lvlJc w:val="left"/>
+      <w:pPr>
+        <w:tabs>
+          <w:tab w:val="num" w:pos="5040"/>
+        </w:tabs>
+        <w:ind w:left="5040" w:hanging="360"/>
+      </w:pPr>
+      <w:rPr>
+        <w:rFonts w:ascii="Symbol" w:hAnsi="Symbol" w:hint="default"/>
+        <w:sz w:val="20"/>
+      </w:rPr>
+    </w:lvl>
+    <w:lvl w:ilvl="7" w:tentative="1">
+      <w:start w:val="1"/>
+      <w:numFmt w:val="bullet"/>
+      <w:lvlText w:val=""/>
+      <w:lvlJc w:val="left"/>
+      <w:pPr>
+        <w:tabs>
+          <w:tab w:val="num" w:pos="5760"/>
+        </w:tabs>
+        <w:ind w:left="5760" w:hanging="360"/>
+      </w:pPr>
+      <w:rPr>
+        <w:rFonts w:ascii="Symbol" w:hAnsi="Symbol" w:hint="default"/>
+        <w:sz w:val="20"/>
+      </w:rPr>
+    </w:lvl>
+    <w:lvl w:ilvl="8" w:tentative="1">
+      <w:start w:val="1"/>
+      <w:numFmt w:val="bullet"/>
+      <w:lvlText w:val=""/>
+      <w:lvlJc w:val="left"/>
+      <w:pPr>
+        <w:tabs>
+          <w:tab w:val="num" w:pos="6480"/>
+        </w:tabs>
+        <w:ind w:left="6480" w:hanging="360"/>
+      </w:pPr>
+      <w:rPr>
+        <w:rFonts w:ascii="Symbol" w:hAnsi="Symbol" w:hint="default"/>
+        <w:sz w:val="20"/>
+      </w:rPr>
+    </w:lvl>
+  </w:abstractNum>
+  <w:abstractNum w:abstractNumId="2" w15:restartNumberingAfterBreak="0">
     <w:nsid w:val="43DA4DCE"/>
     <w:multiLevelType w:val="hybridMultilevel"/>
     <w:tmpl w:val="4C2A6722"/>
@@ -1961,7 +2283,7 @@
       </w:rPr>
     </w:lvl>
   </w:abstractNum>
-  <w:abstractNum w:abstractNumId="1" w15:restartNumberingAfterBreak="0">
+  <w:abstractNum w:abstractNumId="3" w15:restartNumberingAfterBreak="0">
     <w:nsid w:val="4E40414D"/>
     <w:multiLevelType w:val="hybridMultilevel"/>
     <w:tmpl w:val="6E3C54BA"/>
@@ -2074,7 +2396,7 @@
       </w:rPr>
     </w:lvl>
   </w:abstractNum>
-  <w:abstractNum w:abstractNumId="2" w15:restartNumberingAfterBreak="0">
+  <w:abstractNum w:abstractNumId="4" w15:restartNumberingAfterBreak="0">
     <w:nsid w:val="57866BC4"/>
     <w:multiLevelType w:val="hybridMultilevel"/>
     <w:tmpl w:val="3370D034"/>
@@ -2160,7 +2482,7 @@
       </w:pPr>
     </w:lvl>
   </w:abstractNum>
-  <w:abstractNum w:abstractNumId="3" w15:restartNumberingAfterBreak="0">
+  <w:abstractNum w:abstractNumId="5" w15:restartNumberingAfterBreak="0">
     <w:nsid w:val="65E4322A"/>
     <w:multiLevelType w:val="hybridMultilevel"/>
     <w:tmpl w:val="40429152"/>
@@ -2273,7 +2595,7 @@
       </w:rPr>
     </w:lvl>
   </w:abstractNum>
-  <w:abstractNum w:abstractNumId="4" w15:restartNumberingAfterBreak="0">
+  <w:abstractNum w:abstractNumId="6" w15:restartNumberingAfterBreak="0">
     <w:nsid w:val="75365FF2"/>
     <w:multiLevelType w:val="hybridMultilevel"/>
     <w:tmpl w:val="87E85A08"/>
@@ -2387,19 +2709,25 @@
     </w:lvl>
   </w:abstractNum>
   <w:num w:numId="1">
+    <w:abstractNumId w:val="2"/>
+  </w:num>
+  <w:num w:numId="2">
+    <w:abstractNumId w:val="5"/>
+  </w:num>
+  <w:num w:numId="3">
+    <w:abstractNumId w:val="4"/>
+  </w:num>
+  <w:num w:numId="4">
+    <w:abstractNumId w:val="3"/>
+  </w:num>
+  <w:num w:numId="5">
+    <w:abstractNumId w:val="6"/>
+  </w:num>
+  <w:num w:numId="6">
     <w:abstractNumId w:val="0"/>
   </w:num>
-  <w:num w:numId="2">
-    <w:abstractNumId w:val="3"/>
-  </w:num>
-  <w:num w:numId="3">
-    <w:abstractNumId w:val="2"/>
-  </w:num>
-  <w:num w:numId="4">
+  <w:num w:numId="7">
     <w:abstractNumId w:val="1"/>
-  </w:num>
-  <w:num w:numId="5">
-    <w:abstractNumId w:val="4"/>
   </w:num>
 </w:numbering>
 </file>

</xml_diff>